<commit_message>
Added Jesse as Author
</commit_message>
<xml_diff>
--- a/COE_379L_InitialProposal.docx
+++ b/COE_379L_InitialProposal.docx
@@ -27,6 +27,18 @@
           <w14:ligatures w14:val="none"/>
         </w:rPr>
         <w:t>Nakul Mody</w:t>
+      </w:r>
+      <w:r>
+        <w:rPr>
+          <w:rFonts w:ascii="Times New Roman" w:eastAsia="Times New Roman" w:hAnsi="Times New Roman" w:cs="Times New Roman"/>
+          <w:b/>
+          <w:bCs/>
+          <w:kern w:val="0"/>
+          <w:sz w:val="28"/>
+          <w:szCs w:val="28"/>
+          <w14:ligatures w14:val="none"/>
+        </w:rPr>
+        <w:t>, Jesse Oh</w:t>
       </w:r>
     </w:p>
     <w:p>

</xml_diff>